<commit_message>
updated side bar, added social media, updated popover
</commit_message>
<xml_diff>
--- a/client/js/ChristopherOakleyResume.docx.docx
+++ b/client/js/ChristopherOakleyResume.docx.docx
@@ -24,7 +24,6 @@
     <w:p>
       <w:pPr>
         <w:pStyle w:val="Header"/>
-        <w:ind w:left="720"/>
         <w:rPr>
           <w:rFonts w:asciiTheme="minorHAnsi" w:hAnsiTheme="minorHAnsi"/>
           <w:i/>
@@ -47,7 +46,6 @@
     <w:p>
       <w:pPr>
         <w:pStyle w:val="Header"/>
-        <w:ind w:left="720"/>
         <w:rPr>
           <w:rFonts w:asciiTheme="minorHAnsi" w:hAnsiTheme="minorHAnsi"/>
           <w:i/>
@@ -84,7 +82,10 @@
     <w:p>
       <w:pPr>
         <w:pStyle w:val="Header"/>
-        <w:ind w:left="720"/>
+        <w:tabs>
+          <w:tab w:val="clear" w:pos="9360"/>
+          <w:tab w:val="right" w:pos="10080"/>
+        </w:tabs>
         <w:rPr>
           <w:rFonts w:ascii="Calibri" w:eastAsia="Calibri" w:hAnsi="Calibri" w:cs="Calibri"/>
           <w:sz w:val="22"/>
@@ -101,6 +102,49 @@
         </w:rPr>
         <w:t>(413)-886-2260</w:t>
       </w:r>
+      <w:r>
+        <w:rPr>
+          <w:rFonts w:asciiTheme="minorHAnsi" w:hAnsiTheme="minorHAnsi"/>
+          <w:i/>
+          <w:color w:val="595959" w:themeColor="text1" w:themeTint="A6"/>
+          <w:sz w:val="22"/>
+          <w:szCs w:val="22"/>
+        </w:rPr>
+        <w:t xml:space="preserve"> </w:t>
+      </w:r>
+      <w:r>
+        <w:rPr>
+          <w:rFonts w:asciiTheme="minorHAnsi" w:hAnsiTheme="minorHAnsi"/>
+          <w:i/>
+          <w:color w:val="595959" w:themeColor="text1" w:themeTint="A6"/>
+          <w:sz w:val="22"/>
+          <w:szCs w:val="22"/>
+        </w:rPr>
+        <w:tab/>
+      </w:r>
+      <w:r>
+        <w:rPr>
+          <w:rFonts w:asciiTheme="minorHAnsi" w:hAnsiTheme="minorHAnsi"/>
+          <w:i/>
+          <w:color w:val="595959" w:themeColor="text1" w:themeTint="A6"/>
+          <w:sz w:val="22"/>
+          <w:szCs w:val="22"/>
+        </w:rPr>
+        <w:tab/>
+      </w:r>
+      <w:hyperlink r:id="rId8" w:history="1">
+        <w:r>
+          <w:rPr>
+            <w:rStyle w:val="Hyperlink"/>
+            <w:rFonts w:asciiTheme="minorHAnsi" w:hAnsiTheme="minorHAnsi"/>
+            <w:i/>
+            <w:sz w:val="22"/>
+            <w:szCs w:val="22"/>
+            <w:u w:val="none"/>
+          </w:rPr>
+          <w:t>http://chrisaoakley.com</w:t>
+        </w:r>
+      </w:hyperlink>
     </w:p>
     <w:p>
       <w:pPr>
@@ -199,7 +243,7 @@
           <w:sz w:val="22"/>
           <w:szCs w:val="22"/>
         </w:rPr>
-        <w:t xml:space="preserve"> </w:t>
+        <w:t xml:space="preserve"> develop applications with C# and</w:t>
       </w:r>
       <w:r>
         <w:rPr>
@@ -208,7 +252,25 @@
           <w:sz w:val="22"/>
           <w:szCs w:val="22"/>
         </w:rPr>
-        <w:t>write code in C#, JavaScript and Ruby.</w:t>
+        <w:t xml:space="preserve"> JavaScript</w:t>
+      </w:r>
+      <w:r>
+        <w:rPr>
+          <w:rFonts w:ascii="Calibri" w:eastAsia="Calibri" w:hAnsi="Calibri" w:cs="Calibri"/>
+          <w:b w:val="0"/>
+          <w:sz w:val="22"/>
+          <w:szCs w:val="22"/>
+        </w:rPr>
+        <w:t xml:space="preserve"> using .NET, Node.JS and meteor for frameworks</w:t>
+      </w:r>
+      <w:r>
+        <w:rPr>
+          <w:rFonts w:ascii="Calibri" w:eastAsia="Calibri" w:hAnsi="Calibri" w:cs="Calibri"/>
+          <w:b w:val="0"/>
+          <w:sz w:val="22"/>
+          <w:szCs w:val="22"/>
+        </w:rPr>
+        <w:t>.</w:t>
       </w:r>
       <w:r>
         <w:rPr>
@@ -485,19 +547,43 @@
           <w:sz w:val="20"/>
           <w:szCs w:val="20"/>
         </w:rPr>
-        <w:t xml:space="preserve">I am the lead of multiple projects here. </w:t>
-      </w:r>
-    </w:p>
-    <w:p>
-      <w:pPr>
-        <w:pStyle w:val="normal0"/>
-        <w:widowControl w:val="0"/>
-        <w:contextualSpacing w:val="0"/>
+        <w:t xml:space="preserve">I </w:t>
+      </w:r>
+      <w:r>
         <w:rPr>
           <w:rFonts w:asciiTheme="minorHAnsi" w:hAnsiTheme="minorHAnsi"/>
           <w:sz w:val="20"/>
           <w:szCs w:val="20"/>
         </w:rPr>
+        <w:t>am the lead of multiple project</w:t>
+      </w:r>
+      <w:r>
+        <w:rPr>
+          <w:rFonts w:asciiTheme="minorHAnsi" w:hAnsiTheme="minorHAnsi"/>
+          <w:sz w:val="20"/>
+          <w:szCs w:val="20"/>
+        </w:rPr>
+        <w:t>s</w:t>
+      </w:r>
+      <w:r>
+        <w:rPr>
+          <w:rFonts w:asciiTheme="minorHAnsi" w:hAnsiTheme="minorHAnsi"/>
+          <w:sz w:val="20"/>
+          <w:szCs w:val="20"/>
+        </w:rPr>
+        <w:t xml:space="preserve">. </w:t>
+      </w:r>
+    </w:p>
+    <w:p>
+      <w:pPr>
+        <w:pStyle w:val="normal0"/>
+        <w:widowControl w:val="0"/>
+        <w:contextualSpacing w:val="0"/>
+        <w:rPr>
+          <w:rFonts w:asciiTheme="minorHAnsi" w:hAnsiTheme="minorHAnsi"/>
+          <w:sz w:val="20"/>
+          <w:szCs w:val="20"/>
+        </w:rPr>
       </w:pPr>
     </w:p>
     <w:p>
@@ -534,7 +620,47 @@
           <w:sz w:val="19"/>
           <w:szCs w:val="19"/>
         </w:rPr>
-        <w:t xml:space="preserve"> designed and developed a single sign on service to be used by customers for hundreds of websites using SAML2 and WSO2 a third party framework. </w:t>
+        <w:t xml:space="preserve"> designed and developed a single sign on service to be used by cus</w:t>
+      </w:r>
+      <w:r>
+        <w:rPr>
+          <w:rFonts w:asciiTheme="minorHAnsi" w:hAnsiTheme="minorHAnsi"/>
+          <w:sz w:val="19"/>
+          <w:szCs w:val="19"/>
+        </w:rPr>
+        <w:t xml:space="preserve">tomers for hundreds of websites. The SSO service uses the </w:t>
+      </w:r>
+      <w:r>
+        <w:rPr>
+          <w:rFonts w:asciiTheme="minorHAnsi" w:hAnsiTheme="minorHAnsi"/>
+          <w:sz w:val="19"/>
+          <w:szCs w:val="19"/>
+        </w:rPr>
+        <w:t xml:space="preserve">SAML2 </w:t>
+      </w:r>
+      <w:r>
+        <w:rPr>
+          <w:rFonts w:asciiTheme="minorHAnsi" w:hAnsiTheme="minorHAnsi"/>
+          <w:sz w:val="19"/>
+          <w:szCs w:val="19"/>
+        </w:rPr>
+        <w:t xml:space="preserve">protocol </w:t>
+      </w:r>
+      <w:r>
+        <w:rPr>
+          <w:rFonts w:asciiTheme="minorHAnsi" w:hAnsiTheme="minorHAnsi"/>
+          <w:sz w:val="19"/>
+          <w:szCs w:val="19"/>
+        </w:rPr>
+        <w:t xml:space="preserve">and WSO2, </w:t>
+      </w:r>
+      <w:r>
+        <w:rPr>
+          <w:rFonts w:asciiTheme="minorHAnsi" w:hAnsiTheme="minorHAnsi"/>
+          <w:sz w:val="19"/>
+          <w:szCs w:val="19"/>
+        </w:rPr>
+        <w:t xml:space="preserve">a third party framework. </w:t>
       </w:r>
     </w:p>
     <w:p>
@@ -694,7 +820,23 @@
           <w:sz w:val="18"/>
           <w:szCs w:val="18"/>
         </w:rPr>
-        <w:t>Created a JavaScript library to easily add SSO functionalities to websites, internally and publically.</w:t>
+        <w:t xml:space="preserve">Created a JavaScript library </w:t>
+      </w:r>
+      <w:r>
+        <w:rPr>
+          <w:rFonts w:asciiTheme="minorHAnsi" w:hAnsiTheme="minorHAnsi"/>
+          <w:sz w:val="18"/>
+          <w:szCs w:val="18"/>
+        </w:rPr>
+        <w:t xml:space="preserve">that allows developers to easily add SSO functionalities </w:t>
+      </w:r>
+      <w:r>
+        <w:rPr>
+          <w:rFonts w:asciiTheme="minorHAnsi" w:hAnsiTheme="minorHAnsi"/>
+          <w:sz w:val="18"/>
+          <w:szCs w:val="18"/>
+        </w:rPr>
+        <w:t>to websites, internally and publically.</w:t>
       </w:r>
     </w:p>
     <w:p>
@@ -762,6 +904,14 @@
         </w:rPr>
         <w:t>social logins using oauth.io</w:t>
       </w:r>
+      <w:r>
+        <w:rPr>
+          <w:rFonts w:asciiTheme="minorHAnsi" w:hAnsiTheme="minorHAnsi"/>
+          <w:sz w:val="18"/>
+          <w:szCs w:val="18"/>
+        </w:rPr>
+        <w:t xml:space="preserve"> library.</w:t>
+      </w:r>
     </w:p>
     <w:p>
       <w:pPr>
@@ -809,7 +959,55 @@
           <w:sz w:val="19"/>
           <w:szCs w:val="19"/>
         </w:rPr>
-        <w:t>designed and developed a RESTful C# API to allow internal and public applications to manage our customer accounts.</w:t>
+        <w:t>designed and developed a RESTful C# API</w:t>
+      </w:r>
+      <w:r>
+        <w:rPr>
+          <w:rFonts w:asciiTheme="minorHAnsi" w:hAnsiTheme="minorHAnsi"/>
+          <w:sz w:val="19"/>
+          <w:szCs w:val="19"/>
+        </w:rPr>
+        <w:t xml:space="preserve"> that </w:t>
+      </w:r>
+      <w:r>
+        <w:rPr>
+          <w:rFonts w:asciiTheme="minorHAnsi" w:hAnsiTheme="minorHAnsi"/>
+          <w:sz w:val="19"/>
+          <w:szCs w:val="19"/>
+        </w:rPr>
+        <w:t>manage</w:t>
+      </w:r>
+      <w:r>
+        <w:rPr>
+          <w:rFonts w:asciiTheme="minorHAnsi" w:hAnsiTheme="minorHAnsi"/>
+          <w:sz w:val="19"/>
+          <w:szCs w:val="19"/>
+        </w:rPr>
+        <w:t>s</w:t>
+      </w:r>
+      <w:r>
+        <w:rPr>
+          <w:rFonts w:asciiTheme="minorHAnsi" w:hAnsiTheme="minorHAnsi"/>
+          <w:sz w:val="19"/>
+          <w:szCs w:val="19"/>
+        </w:rPr>
+        <w:t xml:space="preserve"> our customer accounts</w:t>
+      </w:r>
+      <w:r>
+        <w:rPr>
+          <w:rFonts w:asciiTheme="minorHAnsi" w:hAnsiTheme="minorHAnsi"/>
+          <w:sz w:val="19"/>
+          <w:szCs w:val="19"/>
+        </w:rPr>
+        <w:t>, for public and internal applications</w:t>
+      </w:r>
+      <w:r>
+        <w:rPr>
+          <w:rFonts w:asciiTheme="minorHAnsi" w:hAnsiTheme="minorHAnsi"/>
+          <w:sz w:val="19"/>
+          <w:szCs w:val="19"/>
+        </w:rPr>
+        <w:t>.</w:t>
       </w:r>
       <w:r>
         <w:rPr>
@@ -860,6 +1058,14 @@
         </w:rPr>
         <w:t>C# and .NET’s Web API 2</w:t>
       </w:r>
+      <w:r>
+        <w:rPr>
+          <w:rFonts w:asciiTheme="minorHAnsi" w:hAnsiTheme="minorHAnsi"/>
+          <w:sz w:val="18"/>
+          <w:szCs w:val="18"/>
+        </w:rPr>
+        <w:t>.</w:t>
+      </w:r>
     </w:p>
     <w:p>
       <w:pPr>
@@ -926,6 +1132,14 @@
         </w:rPr>
         <w:t>Used an in house library for dependency injection</w:t>
       </w:r>
+      <w:r>
+        <w:rPr>
+          <w:rFonts w:asciiTheme="minorHAnsi" w:hAnsiTheme="minorHAnsi"/>
+          <w:sz w:val="18"/>
+          <w:szCs w:val="18"/>
+        </w:rPr>
+        <w:t>.</w:t>
+      </w:r>
     </w:p>
     <w:p>
       <w:pPr>
@@ -951,6 +1165,14 @@
         </w:rPr>
         <w:t>Integrated WSO2’s framework for API management and authorization</w:t>
       </w:r>
+      <w:r>
+        <w:rPr>
+          <w:rFonts w:asciiTheme="minorHAnsi" w:hAnsiTheme="minorHAnsi"/>
+          <w:sz w:val="18"/>
+          <w:szCs w:val="18"/>
+        </w:rPr>
+        <w:t>.</w:t>
+      </w:r>
     </w:p>
     <w:p>
       <w:pPr>
@@ -976,6 +1198,14 @@
         </w:rPr>
         <w:t>Database Managed with Microsoft SQL Server 2015</w:t>
       </w:r>
+      <w:r>
+        <w:rPr>
+          <w:rFonts w:asciiTheme="minorHAnsi" w:hAnsiTheme="minorHAnsi"/>
+          <w:sz w:val="18"/>
+          <w:szCs w:val="18"/>
+        </w:rPr>
+        <w:t>.</w:t>
+      </w:r>
     </w:p>
     <w:p>
       <w:pPr>
@@ -999,15 +1229,7 @@
           <w:sz w:val="18"/>
           <w:szCs w:val="18"/>
         </w:rPr>
-        <w:t xml:space="preserve">Documented the API using Swagger 2.0 </w:t>
-      </w:r>
-      <w:r>
-        <w:rPr>
-          <w:rFonts w:asciiTheme="minorHAnsi" w:hAnsiTheme="minorHAnsi"/>
-          <w:sz w:val="18"/>
-          <w:szCs w:val="18"/>
-        </w:rPr>
-        <w:t xml:space="preserve"> </w:t>
+        <w:t>Developed unit tests for test-driven development.</w:t>
       </w:r>
     </w:p>
     <w:p>
@@ -1032,56 +1254,15 @@
           <w:sz w:val="18"/>
           <w:szCs w:val="18"/>
         </w:rPr>
-        <w:t>Designed the API solution and documented the structure according to UML standards</w:t>
-      </w:r>
-    </w:p>
-    <w:p>
-      <w:pPr>
-        <w:pStyle w:val="normal0"/>
-        <w:widowControl w:val="0"/>
-        <w:contextualSpacing w:val="0"/>
-        <w:rPr>
-          <w:rFonts w:asciiTheme="minorHAnsi" w:hAnsiTheme="minorHAnsi"/>
-          <w:sz w:val="20"/>
-          <w:szCs w:val="20"/>
-        </w:rPr>
-      </w:pPr>
-    </w:p>
-    <w:p>
-      <w:pPr>
-        <w:pStyle w:val="normal0"/>
-        <w:widowControl w:val="0"/>
-        <w:contextualSpacing w:val="0"/>
-        <w:rPr>
-          <w:rFonts w:asciiTheme="minorHAnsi" w:hAnsiTheme="minorHAnsi"/>
-          <w:sz w:val="19"/>
-          <w:szCs w:val="19"/>
-        </w:rPr>
-      </w:pPr>
-      <w:r>
-        <w:rPr>
-          <w:rFonts w:asciiTheme="minorHAnsi" w:hAnsiTheme="minorHAnsi"/>
-          <w:b/>
-          <w:sz w:val="19"/>
-          <w:szCs w:val="19"/>
-        </w:rPr>
-        <w:t xml:space="preserve">Common Core Library: </w:t>
-      </w:r>
-      <w:r>
-        <w:rPr>
-          <w:rFonts w:asciiTheme="minorHAnsi" w:hAnsiTheme="minorHAnsi"/>
-          <w:sz w:val="19"/>
-          <w:szCs w:val="19"/>
-        </w:rPr>
-        <w:t>I worked on creating a Visual Studio template for any new C# web applications or API applications. This template solution had core components needed for any new application.</w:t>
-      </w:r>
-      <w:r>
-        <w:rPr>
-          <w:rFonts w:asciiTheme="minorHAnsi" w:hAnsiTheme="minorHAnsi"/>
-          <w:sz w:val="19"/>
-          <w:szCs w:val="19"/>
-        </w:rPr>
-        <w:br/>
+        <w:t>Docum</w:t>
+      </w:r>
+      <w:r>
+        <w:rPr>
+          <w:rFonts w:asciiTheme="minorHAnsi" w:hAnsiTheme="minorHAnsi"/>
+          <w:sz w:val="18"/>
+          <w:szCs w:val="18"/>
+        </w:rPr>
+        <w:t>ented the API using Swagger 2.0.</w:t>
       </w:r>
     </w:p>
     <w:p>
@@ -1106,7 +1287,64 @@
           <w:sz w:val="18"/>
           <w:szCs w:val="18"/>
         </w:rPr>
-        <w:t>Created an in house library for dependency injection</w:t>
+        <w:t>Designed the API solution and documented the structure according to UML standards</w:t>
+      </w:r>
+      <w:r>
+        <w:rPr>
+          <w:rFonts w:asciiTheme="minorHAnsi" w:hAnsiTheme="minorHAnsi"/>
+          <w:sz w:val="18"/>
+          <w:szCs w:val="18"/>
+        </w:rPr>
+        <w:t>.</w:t>
+      </w:r>
+    </w:p>
+    <w:p>
+      <w:pPr>
+        <w:pStyle w:val="normal0"/>
+        <w:widowControl w:val="0"/>
+        <w:contextualSpacing w:val="0"/>
+        <w:rPr>
+          <w:rFonts w:asciiTheme="minorHAnsi" w:hAnsiTheme="minorHAnsi"/>
+          <w:sz w:val="20"/>
+          <w:szCs w:val="20"/>
+        </w:rPr>
+      </w:pPr>
+    </w:p>
+    <w:p>
+      <w:pPr>
+        <w:pStyle w:val="normal0"/>
+        <w:widowControl w:val="0"/>
+        <w:contextualSpacing w:val="0"/>
+        <w:rPr>
+          <w:rFonts w:asciiTheme="minorHAnsi" w:hAnsiTheme="minorHAnsi"/>
+          <w:sz w:val="19"/>
+          <w:szCs w:val="19"/>
+        </w:rPr>
+      </w:pPr>
+      <w:r>
+        <w:rPr>
+          <w:rFonts w:asciiTheme="minorHAnsi" w:hAnsiTheme="minorHAnsi"/>
+          <w:b/>
+          <w:sz w:val="19"/>
+          <w:szCs w:val="19"/>
+        </w:rPr>
+        <w:t xml:space="preserve">Common Core Library: </w:t>
+      </w:r>
+      <w:r>
+        <w:rPr>
+          <w:rFonts w:asciiTheme="minorHAnsi" w:hAnsiTheme="minorHAnsi"/>
+          <w:sz w:val="19"/>
+          <w:szCs w:val="19"/>
+        </w:rPr>
+        <w:t>I worked on creating a Visual Studio template for any new C# web applications or API applications. This template solution had core components needed for any new application.</w:t>
+      </w:r>
+      <w:r>
+        <w:rPr>
+          <w:rFonts w:asciiTheme="minorHAnsi" w:hAnsiTheme="minorHAnsi"/>
+          <w:sz w:val="19"/>
+          <w:szCs w:val="19"/>
+        </w:rPr>
+        <w:br/>
       </w:r>
     </w:p>
     <w:p>
@@ -1131,7 +1369,15 @@
           <w:sz w:val="18"/>
           <w:szCs w:val="18"/>
         </w:rPr>
-        <w:t xml:space="preserve">Set up a proper n-tier application project structure </w:t>
+        <w:t>Modified and developed</w:t>
+      </w:r>
+      <w:r>
+        <w:rPr>
+          <w:rFonts w:asciiTheme="minorHAnsi" w:hAnsiTheme="minorHAnsi"/>
+          <w:sz w:val="18"/>
+          <w:szCs w:val="18"/>
+        </w:rPr>
+        <w:t xml:space="preserve"> in house library for dependency injection</w:t>
       </w:r>
     </w:p>
     <w:p>
@@ -1156,7 +1402,15 @@
           <w:sz w:val="18"/>
           <w:szCs w:val="18"/>
         </w:rPr>
-        <w:t xml:space="preserve">Created </w:t>
+        <w:t xml:space="preserve">Created the template to produce an </w:t>
+      </w:r>
+      <w:r>
+        <w:rPr>
+          <w:rFonts w:asciiTheme="minorHAnsi" w:hAnsiTheme="minorHAnsi"/>
+          <w:sz w:val="18"/>
+          <w:szCs w:val="18"/>
+        </w:rPr>
+        <w:t xml:space="preserve">n-tier application project structure </w:t>
       </w:r>
     </w:p>
     <w:p>
@@ -1181,7 +1435,7 @@
           <w:sz w:val="18"/>
           <w:szCs w:val="18"/>
         </w:rPr>
-        <w:t>[Not filled out]</w:t>
+        <w:t>Developed Entity Configurations for our company’s database standards</w:t>
       </w:r>
     </w:p>
     <w:p>
@@ -1206,7 +1460,15 @@
           <w:sz w:val="18"/>
           <w:szCs w:val="18"/>
         </w:rPr>
-        <w:t>[Not filled out]</w:t>
+        <w:t xml:space="preserve">Created </w:t>
+      </w:r>
+      <w:r>
+        <w:rPr>
+          <w:rFonts w:asciiTheme="minorHAnsi" w:hAnsiTheme="minorHAnsi"/>
+          <w:sz w:val="18"/>
+          <w:szCs w:val="18"/>
+        </w:rPr>
+        <w:t>example API and Unit Test code samples for developers.</w:t>
       </w:r>
     </w:p>
     <w:p>
@@ -1253,18 +1515,6 @@
         <w:contextualSpacing w:val="0"/>
         <w:rPr>
           <w:rFonts w:asciiTheme="minorHAnsi" w:hAnsiTheme="minorHAnsi"/>
-          <w:sz w:val="20"/>
-          <w:szCs w:val="20"/>
-        </w:rPr>
-      </w:pPr>
-    </w:p>
-    <w:p>
-      <w:pPr>
-        <w:pStyle w:val="normal0"/>
-        <w:widowControl w:val="0"/>
-        <w:contextualSpacing w:val="0"/>
-        <w:rPr>
-          <w:rFonts w:asciiTheme="minorHAnsi" w:hAnsiTheme="minorHAnsi"/>
           <w:sz w:val="19"/>
           <w:szCs w:val="19"/>
         </w:rPr>
@@ -1468,15 +1718,7 @@
           <w:sz w:val="20"/>
           <w:szCs w:val="22"/>
         </w:rPr>
-        <w:t>Berlin, C</w:t>
-      </w:r>
-      <w:r>
-        <w:rPr>
-          <w:rFonts w:ascii="Calibri" w:eastAsia="Calibri" w:hAnsi="Calibri" w:cs="Calibri"/>
-          <w:sz w:val="20"/>
-          <w:szCs w:val="22"/>
-        </w:rPr>
-        <w:t>T</w:t>
+        <w:t>Berlin, CT</w:t>
       </w:r>
       <w:r>
         <w:rPr>
@@ -3360,6 +3602,7 @@
   <w:style w:type="paragraph" w:default="1" w:styleId="Normal">
     <w:name w:val="Normal"/>
     <w:qFormat/>
+    <w:rsid w:val="006B3923"/>
   </w:style>
   <w:style w:type="paragraph" w:styleId="Heading1">
     <w:name w:val="heading 1"/>

</xml_diff>